<commit_message>
vše je finally ready
</commit_message>
<xml_diff>
--- a/LIT/10. A. de Saint-Exupéry - Malý princ.docx
+++ b/LIT/10. A. de Saint-Exupéry - Malý princ.docx
@@ -280,55 +280,41 @@
           <w:szCs w:val="20"/>
           <w:lang w:val="cs-CZ"/>
         </w:rPr>
-        <w:t xml:space="preserve">neurčen – pravděpodobně autorova současnost, odehrává se během 8 dní, planeta Země </w:t>
-      </w:r>
-      <w:r>
-        <w:rPr>
-          <w:sz w:val="20"/>
-          <w:szCs w:val="20"/>
-          <w:lang w:val="cs-CZ"/>
-        </w:rPr>
-        <w:t xml:space="preserve">(7.) </w:t>
-      </w:r>
-      <w:r>
-        <w:rPr>
-          <w:sz w:val="20"/>
-          <w:szCs w:val="20"/>
-          <w:lang w:val="cs-CZ"/>
-        </w:rPr>
-        <w:t>(poušť Sahara), jiné planetky</w:t>
-      </w:r>
-      <w:r>
-        <w:rPr>
-          <w:sz w:val="20"/>
-          <w:szCs w:val="20"/>
-          <w:lang w:val="cs-CZ"/>
-        </w:rPr>
-        <w:t xml:space="preserve"> (</w:t>
-      </w:r>
-      <w:r>
-        <w:rPr>
-          <w:sz w:val="20"/>
-          <w:szCs w:val="20"/>
-          <w:lang w:val="cs-CZ"/>
-        </w:rPr>
-        <w:t>5</w:t>
-      </w:r>
-      <w:r>
-        <w:rPr>
-          <w:sz w:val="20"/>
-          <w:szCs w:val="20"/>
-          <w:lang w:val="cs-CZ"/>
-        </w:rPr>
-        <w:t>)</w:t>
-      </w:r>
-      <w:r>
-        <w:rPr>
-          <w:sz w:val="20"/>
-          <w:szCs w:val="20"/>
-          <w:lang w:val="cs-CZ"/>
-        </w:rPr>
-        <w:t>, planetka B612 (veliká jako dům)</w:t>
+        <w:t xml:space="preserve">neurčen – pravděpodobně autorova současnost, odehrává se během 8 dní, planeta </w:t>
+      </w:r>
+      <w:proofErr w:type="gramStart"/>
+      <w:r>
+        <w:rPr>
+          <w:sz w:val="20"/>
+          <w:szCs w:val="20"/>
+          <w:lang w:val="cs-CZ"/>
+        </w:rPr>
+        <w:t xml:space="preserve">Země </w:t>
+      </w:r>
+      <w:r>
+        <w:rPr>
+          <w:sz w:val="20"/>
+          <w:szCs w:val="20"/>
+          <w:lang w:val="cs-CZ"/>
+        </w:rPr>
+        <w:t>,</w:t>
+      </w:r>
+      <w:proofErr w:type="gramEnd"/>
+      <w:r>
+        <w:rPr>
+          <w:sz w:val="20"/>
+          <w:szCs w:val="20"/>
+          <w:lang w:val="cs-CZ"/>
+        </w:rPr>
+        <w:t xml:space="preserve"> </w:t>
+      </w:r>
+      <w:r>
+        <w:rPr>
+          <w:sz w:val="20"/>
+          <w:szCs w:val="20"/>
+          <w:lang w:val="cs-CZ"/>
+        </w:rPr>
+        <w:t>poušť Sahara, jiné planetky, planetka B612 (veliká jako dům)</w:t>
       </w:r>
     </w:p>
     <w:p>
@@ -1040,7 +1026,23 @@
           <w:szCs w:val="20"/>
           <w:lang w:val="cs-CZ"/>
         </w:rPr>
-        <w:t>, alegorie</w:t>
+        <w:t>,</w:t>
+      </w:r>
+      <w:r>
+        <w:rPr>
+          <w:sz w:val="20"/>
+          <w:szCs w:val="20"/>
+          <w:lang w:val="cs-CZ"/>
+        </w:rPr>
+        <w:t xml:space="preserve"> </w:t>
+      </w:r>
+      <w:r>
+        <w:rPr>
+          <w:sz w:val="20"/>
+          <w:szCs w:val="20"/>
+          <w:lang w:val="cs-CZ"/>
+        </w:rPr>
+        <w:t>alegorie</w:t>
       </w:r>
     </w:p>
     <w:p>
@@ -2060,6 +2062,32 @@
           <w:lang w:val="cs-CZ"/>
         </w:rPr>
         <w:t>)</w:t>
+      </w:r>
+      <w:r>
+        <w:rPr>
+          <w:sz w:val="20"/>
+          <w:szCs w:val="20"/>
+          <w:lang w:val="cs-CZ"/>
+        </w:rPr>
+        <w:t xml:space="preserve">, </w:t>
+      </w:r>
+      <w:r>
+        <w:rPr>
+          <w:b/>
+          <w:bCs/>
+          <w:sz w:val="20"/>
+          <w:szCs w:val="20"/>
+          <w:lang w:val="cs-CZ"/>
+        </w:rPr>
+        <w:t>Jane Austenová</w:t>
+      </w:r>
+      <w:r>
+        <w:rPr>
+          <w:sz w:val="20"/>
+          <w:szCs w:val="20"/>
+          <w:lang w:val="cs-CZ"/>
+        </w:rPr>
+        <w:t xml:space="preserve"> (Rozum a cit)</w:t>
       </w:r>
     </w:p>
     <w:p>

</xml_diff>